<commit_message>
tdf#150443: replace missing fonts in testfile
This commit reverts 0b21e2a404c114529376dc50764dc0286dafc745
"sw: UITest_writer_tests8 test_tdf150443 more tolerant"

Change-Id: If83a7b0a8dc2289aba3201edfdf19d0ca839459a
Reviewed-on: https://gerrit.libreoffice.org/c/core/+/164392
Tested-by: Xisco Fauli <xiscofauli@libreoffice.org>
Reviewed-by: Xisco Fauli <xiscofauli@libreoffice.org>
Tested-by: Jenkins
</commit_message>
<xml_diff>
--- a/sw/qa/uitest/data/tdf150443.docx
+++ b/sw/qa/uitest/data/tdf150443.docx
@@ -184,7 +184,7 @@
             </w:pPr>
             <w:r>
               <w:rPr>
-                <w:rFonts w:cs="Segoe UI"/>
+                <w:rFonts w:cs="Noto Sans"/>
                 <w:color w:val="000000"/>
                 <w:sz w:val="20"/>
                 <w:lang w:val="en-GB"/>
@@ -264,7 +264,7 @@
             </w:pPr>
             <w:r>
               <w:rPr>
-                <w:rFonts w:cs="Segoe UI"/>
+                <w:rFonts w:cs="Noto Sans"/>
                 <w:color w:val="000000"/>
                 <w:sz w:val="20"/>
                 <w:lang w:val="en-GB"/>
@@ -822,13 +822,13 @@
                 </w:pPr>
               </w:pPrChange>
               <w:rPr>
-                <w:rFonts w:cs="NexusSansOT"/>
+                <w:rFonts w:cs="Noto Sans"/>
                 <w:sz w:val="20"/>
               </w:rPr>
             </w:pPr>
             <w:r>
               <w:rPr>
-                <w:rFonts w:eastAsia="Times New Roman" w:cs="NexusSansOT"/>
+                <w:rFonts w:eastAsia="Times New Roman" w:cs="Noto Sans"/>
                 <w:kern w:val="0"/>
                 <w:sz w:val="20"/>
                 <w:lang w:val="en-US" w:eastAsia="en-US"/>
@@ -864,13 +864,13 @@
                 </w:pPr>
               </w:pPrChange>
               <w:rPr>
-                <w:rFonts w:cs="NexusSansOT"/>
+                <w:rFonts w:cs="Noto Sans"/>
                 <w:sz w:val="20"/>
               </w:rPr>
             </w:pPr>
             <w:r>
               <w:rPr>
-                <w:rFonts w:eastAsia="Times New Roman" w:cs="NexusSansOT"/>
+                <w:rFonts w:eastAsia="Times New Roman" w:cs="Noto Sans"/>
                 <w:kern w:val="0"/>
                 <w:sz w:val="20"/>
                 <w:lang w:val="en-US" w:eastAsia="en-US"/>
@@ -906,13 +906,13 @@
                 </w:pPr>
               </w:pPrChange>
               <w:rPr>
-                <w:rFonts w:cs="NexusSansOT"/>
+                <w:rFonts w:cs="Noto Sans"/>
                 <w:sz w:val="20"/>
               </w:rPr>
             </w:pPr>
             <w:r>
               <w:rPr>
-                <w:rFonts w:eastAsia="Times New Roman" w:cs="NexusSansOT"/>
+                <w:rFonts w:eastAsia="Times New Roman" w:cs="Noto Sans"/>
                 <w:kern w:val="0"/>
                 <w:sz w:val="20"/>
                 <w:lang w:val="en-US" w:eastAsia="en-US"/>
@@ -949,13 +949,13 @@
                 </w:pPr>
               </w:pPrChange>
               <w:rPr>
-                <w:rFonts w:cs="NexusSansOT"/>
+                <w:rFonts w:cs="Noto Sans"/>
                 <w:sz w:val="20"/>
               </w:rPr>
             </w:pPr>
             <w:r>
               <w:rPr>
-                <w:rFonts w:eastAsia="Times New Roman" w:cs="NexusSansOT"/>
+                <w:rFonts w:eastAsia="Times New Roman" w:cs="Noto Sans"/>
                 <w:kern w:val="0"/>
                 <w:sz w:val="20"/>
                 <w:lang w:val="en-US" w:eastAsia="en-US"/>
@@ -988,13 +988,13 @@
                 </w:pPr>
               </w:pPrChange>
               <w:rPr>
-                <w:rFonts w:cs="NexusSansOT"/>
+                <w:rFonts w:cs="Noto Sans"/>
                 <w:sz w:val="20"/>
               </w:rPr>
             </w:pPr>
             <w:r>
               <w:rPr>
-                <w:rFonts w:eastAsia="Times New Roman" w:cs="NexusSansOT"/>
+                <w:rFonts w:eastAsia="Times New Roman" w:cs="Noto Sans"/>
                 <w:kern w:val="0"/>
                 <w:sz w:val="20"/>
                 <w:lang w:val="en-US" w:eastAsia="en-US"/>
@@ -1006,7 +1006,7 @@
                 <w:r>
                   <w:rPr>
                     <w:rStyle w:val="InternetLink"/>
-                    <w:rFonts w:eastAsia="Times New Roman" w:cs="NexusSansOT"/>
+                    <w:rFonts w:eastAsia="Times New Roman" w:cs="Noto Sans"/>
                     <w:kern w:val="0"/>
                     <w:sz w:val="20"/>
                     <w:lang w:val="en-US" w:eastAsia="en-US"/>
@@ -1041,7 +1041,7 @@
                 </w:pPr>
               </w:pPrChange>
               <w:rPr>
-                <w:rFonts w:cs="NexusSansOT"/>
+                <w:rFonts w:cs="Noto Sans"/>
                 <w:sz w:val="20"/>
                 <w:del w:id="22" w:author="Author" w:date="2019-01-22T13:37:00Z"/>
               </w:rPr>
@@ -1049,7 +1049,7 @@
             <w:del w:id="21" w:author="Author" w:date="2019-01-22T13:37:00Z">
               <w:r>
                 <w:rPr>
-                  <w:rFonts w:eastAsia="Times New Roman" w:cs="NexusSansOT"/>
+                  <w:rFonts w:eastAsia="Times New Roman" w:cs="Noto Sans"/>
                   <w:kern w:val="0"/>
                   <w:sz w:val="20"/>
                   <w:lang w:val="en-US" w:eastAsia="en-US"/>
@@ -1073,14 +1073,14 @@
                 </w:pPr>
               </w:pPrChange>
               <w:rPr>
-                <w:rFonts w:eastAsia="Calibri" w:cs="NexusSansOT"/>
+                <w:rFonts w:eastAsia="Calibri" w:cs="Noto Sans"/>
                 <w:sz w:val="20"/>
                 <w:del w:id="23" w:author="Author" w:date="2019-01-22T13:37:00Z"/>
               </w:rPr>
             </w:pPr>
             <w:r>
               <w:rPr>
-                <w:rFonts w:cs="NexusSansOT"/>
+                <w:rFonts w:cs="Noto Sans"/>
                 <w:kern w:val="0"/>
                 <w:sz w:val="20"/>
                 <w:lang w:val="en-US" w:eastAsia="en-US"/>
@@ -1103,14 +1103,14 @@
                 </w:pPr>
               </w:pPrChange>
               <w:rPr>
-                <w:rFonts w:eastAsia="Calibri" w:cs="NexusSansOT"/>
+                <w:rFonts w:eastAsia="Calibri" w:cs="Noto Sans"/>
                 <w:sz w:val="20"/>
                 <w:del w:id="24" w:author="Author" w:date="2019-01-22T13:37:00Z"/>
               </w:rPr>
             </w:pPr>
             <w:r>
               <w:rPr>
-                <w:rFonts w:eastAsia="Calibri" w:cs="NexusSansOT"/>
+                <w:rFonts w:eastAsia="Calibri" w:cs="Noto Sans"/>
                 <w:kern w:val="0"/>
                 <w:sz w:val="20"/>
                 <w:lang w:val="en-US" w:eastAsia="en-US"/>
@@ -1134,7 +1134,7 @@
                 </w:pPr>
               </w:pPrChange>
               <w:rPr>
-                <w:rFonts w:cs="NexusSansOT"/>
+                <w:rFonts w:cs="Noto Sans"/>
                 <w:sz w:val="20"/>
               </w:rPr>
             </w:pPr>
@@ -1179,13 +1179,13 @@
                 </w:pPr>
               </w:pPrChange>
               <w:rPr>
-                <w:rFonts w:cs="NexusSansOT"/>
+                <w:rFonts w:cs="Noto Sans"/>
                 <w:sz w:val="20"/>
               </w:rPr>
             </w:pPr>
             <w:r>
               <w:rPr>
-                <w:rFonts w:eastAsia="Times New Roman" w:cs="NexusSansOT"/>
+                <w:rFonts w:eastAsia="Times New Roman" w:cs="Noto Sans"/>
                 <w:kern w:val="0"/>
                 <w:sz w:val="20"/>
                 <w:lang w:val="en-US" w:eastAsia="en-US"/>
@@ -1218,13 +1218,13 @@
                 </w:pPr>
               </w:pPrChange>
               <w:rPr>
-                <w:rFonts w:cs="NexusSansOT"/>
+                <w:rFonts w:cs="Noto Sans"/>
                 <w:sz w:val="20"/>
               </w:rPr>
             </w:pPr>
             <w:r>
               <w:rPr>
-                <w:rFonts w:eastAsia="Times New Roman" w:cs="NexusSansOT"/>
+                <w:rFonts w:eastAsia="Times New Roman" w:cs="Noto Sans"/>
                 <w:kern w:val="0"/>
                 <w:sz w:val="20"/>
                 <w:lang w:val="en-US" w:eastAsia="en-US"/>
@@ -1256,7 +1256,7 @@
                 </w:pPr>
               </w:pPrChange>
               <w:rPr>
-                <w:rFonts w:cs="NexusSansOT"/>
+                <w:rFonts w:cs="Noto Sans"/>
                 <w:sz w:val="20"/>
                 <w:del w:id="26" w:author="Author" w:date="2019-01-22T13:37:00Z"/>
               </w:rPr>
@@ -1264,7 +1264,7 @@
             <w:del w:id="25" w:author="Author" w:date="2019-01-22T13:37:00Z">
               <w:r>
                 <w:rPr>
-                  <w:rFonts w:eastAsia="Times New Roman" w:cs="NexusSansOT"/>
+                  <w:rFonts w:eastAsia="Times New Roman" w:cs="Noto Sans"/>
                   <w:kern w:val="0"/>
                   <w:sz w:val="20"/>
                   <w:lang w:val="en-US" w:eastAsia="en-US"/>
@@ -1288,7 +1288,7 @@
                 </w:pPr>
               </w:pPrChange>
               <w:rPr>
-                <w:rFonts w:cs="NexusSansOT"/>
+                <w:rFonts w:cs="Noto Sans"/>
                 <w:sz w:val="20"/>
                 <w:del w:id="28" w:author="Author" w:date="2019-01-22T13:37:00Z"/>
               </w:rPr>
@@ -1296,7 +1296,7 @@
             <w:del w:id="27" w:author="Author" w:date="2019-01-22T13:37:00Z">
               <w:r>
                 <w:rPr>
-                  <w:rFonts w:eastAsia="Times New Roman" w:cs="NexusSansOT"/>
+                  <w:rFonts w:eastAsia="Times New Roman" w:cs="Noto Sans"/>
                   <w:kern w:val="0"/>
                   <w:sz w:val="20"/>
                   <w:lang w:val="en-US" w:eastAsia="en-US"/>
@@ -1320,14 +1320,14 @@
                 </w:pPr>
               </w:pPrChange>
               <w:rPr>
-                <w:rFonts w:cs="NexusSansOT"/>
+                <w:rFonts w:cs="Noto Sans"/>
                 <w:sz w:val="20"/>
                 <w:del w:id="29" w:author="Author" w:date="2019-01-22T13:37:00Z"/>
               </w:rPr>
             </w:pPr>
             <w:r>
               <w:rPr>
-                <w:rFonts w:eastAsia="Times New Roman" w:cs="NexusSansOT"/>
+                <w:rFonts w:eastAsia="Times New Roman" w:cs="Noto Sans"/>
                 <w:kern w:val="0"/>
                 <w:sz w:val="20"/>
                 <w:lang w:val="en-US" w:eastAsia="en-US"/>
@@ -1350,7 +1350,7 @@
                 </w:pPr>
               </w:pPrChange>
               <w:rPr>
-                <w:rFonts w:cs="NexusSansOT"/>
+                <w:rFonts w:cs="Noto Sans"/>
                 <w:sz w:val="20"/>
               </w:rPr>
             </w:pPr>
@@ -1413,13 +1413,13 @@
                 </w:pPr>
               </w:pPrChange>
               <w:rPr>
-                <w:rFonts w:cs="NexusSansOT"/>
+                <w:rFonts w:cs="Noto Sans"/>
                 <w:sz w:val="20"/>
               </w:rPr>
             </w:pPr>
             <w:r>
               <w:rPr>
-                <w:rFonts w:eastAsia="Times New Roman" w:cs="NexusSansOT"/>
+                <w:rFonts w:eastAsia="Times New Roman" w:cs="Noto Sans"/>
                 <w:kern w:val="0"/>
                 <w:sz w:val="20"/>
                 <w:lang w:val="en-US" w:eastAsia="en-US"/>
@@ -1453,13 +1453,13 @@
                 </w:pPr>
               </w:pPrChange>
               <w:rPr>
-                <w:rFonts w:cs="NexusSansOT"/>
+                <w:rFonts w:cs="Noto Sans"/>
                 <w:sz w:val="20"/>
               </w:rPr>
             </w:pPr>
             <w:r>
               <w:rPr>
-                <w:rFonts w:eastAsia="Times New Roman" w:cs="NexusSansOT"/>
+                <w:rFonts w:eastAsia="Times New Roman" w:cs="Noto Sans"/>
                 <w:kern w:val="0"/>
                 <w:sz w:val="20"/>
                 <w:lang w:val="en-US" w:eastAsia="en-US"/>
@@ -1492,14 +1492,14 @@
                 </w:pPr>
               </w:pPrChange>
               <w:rPr>
-                <w:rFonts w:cs="NexusSansOT"/>
+                <w:rFonts w:cs="Noto Sans"/>
                 <w:sz w:val="20"/>
                 <w:del w:id="30" w:author="Author" w:date="2019-01-22T13:37:00Z"/>
               </w:rPr>
             </w:pPr>
             <w:r>
               <w:rPr>
-                <w:rFonts w:eastAsia="Times New Roman" w:cs="NexusSansOT"/>
+                <w:rFonts w:eastAsia="Times New Roman" w:cs="Noto Sans"/>
                 <w:kern w:val="0"/>
                 <w:sz w:val="20"/>
                 <w:lang w:val="en-US" w:eastAsia="en-US"/>
@@ -1522,13 +1522,13 @@
                 </w:pPr>
               </w:pPrChange>
               <w:rPr>
-                <w:rFonts w:cs="NexusSansOT"/>
+                <w:rFonts w:cs="Noto Sans"/>
                 <w:sz w:val="20"/>
               </w:rPr>
             </w:pPr>
             <w:r>
               <w:rPr>
-                <w:rFonts w:eastAsia="Times New Roman" w:cs="NexusSansOT"/>
+                <w:rFonts w:eastAsia="Times New Roman" w:cs="Noto Sans"/>
                 <w:kern w:val="0"/>
                 <w:sz w:val="20"/>
                 <w:lang w:val="en-US" w:eastAsia="en-US"/>
@@ -1654,13 +1654,13 @@
                 </w:pPr>
               </w:pPrChange>
               <w:rPr>
-                <w:rFonts w:cs="NexusSansOT"/>
+                <w:rFonts w:cs="Noto Sans"/>
                 <w:sz w:val="20"/>
               </w:rPr>
             </w:pPr>
             <w:r>
               <w:rPr>
-                <w:rFonts w:eastAsia="Times New Roman" w:cs="NexusSansOT"/>
+                <w:rFonts w:eastAsia="Times New Roman" w:cs="Noto Sans"/>
                 <w:kern w:val="0"/>
                 <w:sz w:val="20"/>
                 <w:lang w:val="en-US" w:eastAsia="en-US"/>
@@ -1696,13 +1696,13 @@
                 </w:pPr>
               </w:pPrChange>
               <w:rPr>
-                <w:rFonts w:cs="NexusSansOT"/>
+                <w:rFonts w:cs="Noto Sans"/>
                 <w:sz w:val="20"/>
               </w:rPr>
             </w:pPr>
             <w:r>
               <w:rPr>
-                <w:rFonts w:eastAsia="Times New Roman" w:cs="NexusSansOT"/>
+                <w:rFonts w:eastAsia="Times New Roman" w:cs="Noto Sans"/>
                 <w:kern w:val="0"/>
                 <w:sz w:val="20"/>
                 <w:lang w:val="en-US" w:eastAsia="en-US"/>
@@ -1738,13 +1738,13 @@
                 </w:pPr>
               </w:pPrChange>
               <w:rPr>
-                <w:rFonts w:cs="NexusSansOT"/>
+                <w:rFonts w:cs="Noto Sans"/>
                 <w:sz w:val="20"/>
               </w:rPr>
             </w:pPr>
             <w:r>
               <w:rPr>
-                <w:rFonts w:eastAsia="Times New Roman" w:cs="NexusSansOT"/>
+                <w:rFonts w:eastAsia="Times New Roman" w:cs="Noto Sans"/>
                 <w:kern w:val="0"/>
                 <w:sz w:val="20"/>
                 <w:lang w:val="en-US" w:eastAsia="en-US"/>
@@ -1781,13 +1781,13 @@
                 </w:pPr>
               </w:pPrChange>
               <w:rPr>
-                <w:rFonts w:cs="NexusSansOT"/>
+                <w:rFonts w:cs="Noto Sans"/>
                 <w:sz w:val="20"/>
               </w:rPr>
             </w:pPr>
             <w:r>
               <w:rPr>
-                <w:rFonts w:eastAsia="Times New Roman" w:cs="NexusSansOT"/>
+                <w:rFonts w:eastAsia="Times New Roman" w:cs="Noto Sans"/>
                 <w:kern w:val="0"/>
                 <w:sz w:val="20"/>
                 <w:lang w:val="en-US" w:eastAsia="en-US"/>
@@ -1820,14 +1820,14 @@
                 </w:pPr>
               </w:pPrChange>
               <w:rPr>
-                <w:rFonts w:cs="NexusSansOT"/>
+                <w:rFonts w:cs="Noto Sans"/>
                 <w:sz w:val="20"/>
               </w:rPr>
             </w:pPr>
             <w:del w:id="36" w:author="Author" w:date="2019-01-22T13:37:00Z">
               <w:r>
                 <w:rPr>
-                  <w:rFonts w:eastAsia="Times New Roman" w:cs="NexusSansOT"/>
+                  <w:rFonts w:eastAsia="Times New Roman" w:cs="Noto Sans"/>
                   <w:kern w:val="0"/>
                   <w:sz w:val="20"/>
                   <w:lang w:val="en-US" w:eastAsia="en-US"/>
@@ -1840,7 +1840,7 @@
                 <w:r>
                   <w:rPr>
                     <w:rStyle w:val="InternetLink"/>
-                    <w:rFonts w:eastAsia="Times New Roman" w:cs="NexusSansOT"/>
+                    <w:rFonts w:eastAsia="Times New Roman" w:cs="Noto Sans"/>
                     <w:kern w:val="0"/>
                     <w:sz w:val="20"/>
                     <w:lang w:val="en-US" w:eastAsia="en-US"/>
@@ -1874,7 +1874,7 @@
                 </w:pPr>
               </w:pPrChange>
               <w:rPr>
-                <w:rFonts w:cs="NexusSansOT"/>
+                <w:rFonts w:cs="Noto Sans"/>
                 <w:sz w:val="20"/>
                 <w:del w:id="45" w:author="Author" w:date="2019-01-22T13:37:00Z"/>
               </w:rPr>
@@ -1882,7 +1882,7 @@
             <w:del w:id="38" w:author="Author" w:date="2019-01-22T13:37:00Z">
               <w:r>
                 <w:rPr>
-                  <w:rFonts w:eastAsia="Times New Roman" w:cs="NexusSansOT"/>
+                  <w:rFonts w:eastAsia="Times New Roman" w:cs="Noto Sans"/>
                   <w:kern w:val="0"/>
                   <w:sz w:val="20"/>
                   <w:lang w:val="en-US" w:eastAsia="en-US"/>
@@ -1893,7 +1893,7 @@
             <w:del w:id="39" w:author="Author" w:date="2019-01-22T13:37:00Z">
               <w:r>
                 <w:rPr>
-                  <w:rFonts w:eastAsia="Calibri" w:cs="NexusSansOT"/>
+                  <w:rFonts w:eastAsia="Calibri" w:cs="Noto Sans"/>
                   <w:kern w:val="0"/>
                   <w:sz w:val="20"/>
                   <w:lang w:val="en-US" w:eastAsia="en-US"/>
@@ -1904,7 +1904,7 @@
             <w:del w:id="40" w:author="Author" w:date="2019-01-22T13:37:00Z">
               <w:r>
                 <w:rPr>
-                  <w:rFonts w:eastAsia="Times New Roman" w:cs="NexusSansOT"/>
+                  <w:rFonts w:eastAsia="Times New Roman" w:cs="Noto Sans"/>
                   <w:kern w:val="0"/>
                   <w:sz w:val="20"/>
                   <w:lang w:val="en-US" w:eastAsia="en-US"/>
@@ -1915,7 +1915,7 @@
             <w:del w:id="41" w:author="Author" w:date="2019-01-22T13:37:00Z">
               <w:r>
                 <w:rPr>
-                  <w:rFonts w:eastAsia="Times New Roman" w:cs="NexusSansOT"/>
+                  <w:rFonts w:eastAsia="Times New Roman" w:cs="Noto Sans"/>
                   <w:b w:val="false"/>
                   <w:i/>
                   <w:kern w:val="0"/>
@@ -1928,7 +1928,7 @@
             <w:del w:id="42" w:author="Author" w:date="2019-01-22T13:37:00Z">
               <w:r>
                 <w:rPr>
-                  <w:rFonts w:eastAsia="Times New Roman" w:cs="NexusSansOT"/>
+                  <w:rFonts w:eastAsia="Times New Roman" w:cs="Noto Sans"/>
                   <w:kern w:val="0"/>
                   <w:sz w:val="20"/>
                   <w:lang w:val="en-US" w:eastAsia="en-US"/>
@@ -1939,7 +1939,7 @@
             <w:del w:id="43" w:author="Author" w:date="2019-01-22T13:37:00Z">
               <w:r>
                 <w:rPr>
-                  <w:rFonts w:eastAsia="Times New Roman" w:cs="NexusSansOT"/>
+                  <w:rFonts w:eastAsia="Times New Roman" w:cs="Noto Sans"/>
                   <w:i/>
                   <w:kern w:val="0"/>
                   <w:sz w:val="20"/>
@@ -1951,7 +1951,7 @@
             <w:del w:id="44" w:author="Author" w:date="2019-01-22T13:37:00Z">
               <w:r>
                 <w:rPr>
-                  <w:rFonts w:eastAsia="Times New Roman" w:cs="NexusSansOT"/>
+                  <w:rFonts w:eastAsia="Times New Roman" w:cs="Noto Sans"/>
                   <w:kern w:val="0"/>
                   <w:sz w:val="20"/>
                   <w:lang w:val="en-US" w:eastAsia="en-US"/>
@@ -1975,7 +1975,7 @@
                 </w:pPr>
               </w:pPrChange>
               <w:rPr>
-                <w:rFonts w:cs="NexusSansOT"/>
+                <w:rFonts w:cs="Noto Sans"/>
                 <w:sz w:val="20"/>
                 <w:del w:id="47" w:author="Author" w:date="2019-01-22T13:37:00Z"/>
               </w:rPr>
@@ -1983,7 +1983,7 @@
             <w:del w:id="46" w:author="Author" w:date="2019-01-22T13:37:00Z">
               <w:r>
                 <w:rPr>
-                  <w:rFonts w:eastAsia="Times New Roman" w:cs="NexusSansOT"/>
+                  <w:rFonts w:eastAsia="Times New Roman" w:cs="Noto Sans"/>
                   <w:kern w:val="0"/>
                   <w:sz w:val="20"/>
                   <w:lang w:val="en-US" w:eastAsia="en-US"/>
@@ -2007,14 +2007,14 @@
                 </w:pPr>
               </w:pPrChange>
               <w:rPr>
-                <w:rFonts w:cs="NexusSansOT"/>
+                <w:rFonts w:cs="Noto Sans"/>
                 <w:sz w:val="20"/>
                 <w:del w:id="48" w:author="Author" w:date="2019-01-22T13:37:00Z"/>
               </w:rPr>
             </w:pPr>
             <w:r>
               <w:rPr>
-                <w:rFonts w:eastAsia="Times New Roman" w:cs="NexusSansOT"/>
+                <w:rFonts w:eastAsia="Times New Roman" w:cs="Noto Sans"/>
                 <w:kern w:val="0"/>
                 <w:sz w:val="20"/>
                 <w:lang w:val="en-US" w:eastAsia="en-US"/>
@@ -2037,14 +2037,14 @@
                 </w:pPr>
               </w:pPrChange>
               <w:rPr>
-                <w:rFonts w:cs="NexusSansOT"/>
+                <w:rFonts w:cs="Noto Sans"/>
                 <w:sz w:val="20"/>
                 <w:del w:id="49" w:author="Author" w:date="2019-01-22T13:37:00Z"/>
               </w:rPr>
             </w:pPr>
             <w:r>
               <w:rPr>
-                <w:rFonts w:eastAsia="Times New Roman" w:cs="NexusSansOT"/>
+                <w:rFonts w:eastAsia="Times New Roman" w:cs="Noto Sans"/>
                 <w:kern w:val="0"/>
                 <w:sz w:val="20"/>
                 <w:lang w:val="en-US" w:eastAsia="en-US"/>
@@ -2067,14 +2067,14 @@
                 </w:pPr>
               </w:pPrChange>
               <w:rPr>
-                <w:rFonts w:cs="NexusSansOT"/>
+                <w:rFonts w:cs="Noto Sans"/>
                 <w:sz w:val="20"/>
                 <w:del w:id="50" w:author="Author" w:date="2019-01-22T13:37:00Z"/>
               </w:rPr>
             </w:pPr>
             <w:r>
               <w:rPr>
-                <w:rFonts w:eastAsia="Times New Roman" w:cs="NexusSansOT"/>
+                <w:rFonts w:eastAsia="Times New Roman" w:cs="Noto Sans"/>
                 <w:kern w:val="0"/>
                 <w:sz w:val="20"/>
                 <w:lang w:val="en-US" w:eastAsia="en-US"/>
@@ -2097,13 +2097,13 @@
                 </w:pPr>
               </w:pPrChange>
               <w:rPr>
-                <w:rFonts w:cs="NexusSansOT"/>
+                <w:rFonts w:cs="Noto Sans"/>
                 <w:sz w:val="20"/>
               </w:rPr>
             </w:pPr>
             <w:r>
               <w:rPr>
-                <w:rFonts w:eastAsia="Times New Roman" w:cs="NexusSansOT"/>
+                <w:rFonts w:eastAsia="Times New Roman" w:cs="Noto Sans"/>
                 <w:kern w:val="0"/>
                 <w:sz w:val="20"/>
                 <w:lang w:val="en-US" w:eastAsia="en-US"/>
@@ -2141,13 +2141,13 @@
                 </w:pPr>
               </w:pPrChange>
               <w:rPr>
-                <w:rFonts w:cs="NexusSansOT"/>
+                <w:rFonts w:cs="Noto Sans"/>
                 <w:sz w:val="20"/>
               </w:rPr>
             </w:pPr>
             <w:r>
               <w:rPr>
-                <w:rFonts w:eastAsia="Times New Roman" w:cs="NexusSansOT"/>
+                <w:rFonts w:eastAsia="Times New Roman" w:cs="Noto Sans"/>
                 <w:kern w:val="0"/>
                 <w:sz w:val="20"/>
                 <w:lang w:val="en-US" w:eastAsia="en-US"/>
@@ -2181,13 +2181,13 @@
                 </w:pPr>
               </w:pPrChange>
               <w:rPr>
-                <w:rFonts w:cs="NexusSansOT"/>
+                <w:rFonts w:cs="Noto Sans"/>
                 <w:sz w:val="20"/>
               </w:rPr>
             </w:pPr>
             <w:r>
               <w:rPr>
-                <w:rFonts w:eastAsia="Times New Roman" w:cs="NexusSansOT"/>
+                <w:rFonts w:eastAsia="Times New Roman" w:cs="Noto Sans"/>
                 <w:kern w:val="0"/>
                 <w:sz w:val="20"/>
                 <w:lang w:val="en-US" w:eastAsia="en-US"/>
@@ -2220,14 +2220,14 @@
                 </w:pPr>
               </w:pPrChange>
               <w:rPr>
-                <w:rFonts w:cs="NexusSansOT"/>
+                <w:rFonts w:cs="Noto Sans"/>
                 <w:sz w:val="20"/>
                 <w:del w:id="51" w:author="Author" w:date="2019-01-22T13:37:00Z"/>
               </w:rPr>
             </w:pPr>
             <w:r>
               <w:rPr>
-                <w:rFonts w:eastAsia="Times New Roman" w:cs="NexusSansOT"/>
+                <w:rFonts w:eastAsia="Times New Roman" w:cs="Noto Sans"/>
                 <w:kern w:val="0"/>
                 <w:sz w:val="20"/>
                 <w:lang w:val="en-US" w:eastAsia="en-US"/>
@@ -2250,7 +2250,7 @@
                 </w:pPr>
               </w:pPrChange>
               <w:rPr>
-                <w:rFonts w:cs="NexusSansOT"/>
+                <w:rFonts w:cs="Noto Sans"/>
                 <w:sz w:val="20"/>
                 <w:del w:id="53" w:author="Author" w:date="2019-01-22T13:37:00Z"/>
               </w:rPr>
@@ -2258,7 +2258,7 @@
             <w:del w:id="52" w:author="Author" w:date="2019-01-22T13:37:00Z">
               <w:r>
                 <w:rPr>
-                  <w:rFonts w:eastAsia="Times New Roman" w:cs="NexusSansOT"/>
+                  <w:rFonts w:eastAsia="Times New Roman" w:cs="Noto Sans"/>
                   <w:kern w:val="0"/>
                   <w:sz w:val="20"/>
                   <w:lang w:val="en-US" w:eastAsia="en-US"/>
@@ -2282,14 +2282,14 @@
                 </w:pPr>
               </w:pPrChange>
               <w:rPr>
-                <w:rFonts w:cs="NexusSansOT"/>
+                <w:rFonts w:cs="Noto Sans"/>
                 <w:sz w:val="20"/>
                 <w:del w:id="54" w:author="Author" w:date="2019-01-22T13:37:00Z"/>
               </w:rPr>
             </w:pPr>
             <w:r>
               <w:rPr>
-                <w:rFonts w:eastAsia="Times New Roman" w:cs="NexusSansOT"/>
+                <w:rFonts w:eastAsia="Times New Roman" w:cs="Noto Sans"/>
                 <w:kern w:val="0"/>
                 <w:sz w:val="20"/>
                 <w:lang w:val="en-US" w:eastAsia="en-US"/>
@@ -2299,7 +2299,7 @@
             <w:r>
               <w:rPr>
                 <w:rStyle w:val="EmphasisITALIConly1"/>
-                <w:rFonts w:eastAsia="Times New Roman" w:cs="NexusSansOT"/>
+                <w:rFonts w:eastAsia="Times New Roman" w:cs="Noto Sans"/>
                 <w:kern w:val="0"/>
                 <w:sz w:val="20"/>
                 <w:lang w:val="en-US" w:eastAsia="en-US"/>
@@ -2308,7 +2308,7 @@
             </w:r>
             <w:r>
               <w:rPr>
-                <w:rFonts w:eastAsia="Times New Roman" w:cs="NexusSansOT"/>
+                <w:rFonts w:eastAsia="Times New Roman" w:cs="Noto Sans"/>
                 <w:kern w:val="0"/>
                 <w:sz w:val="20"/>
                 <w:lang w:val="en-US" w:eastAsia="en-US"/>
@@ -2331,14 +2331,14 @@
                 </w:pPr>
               </w:pPrChange>
               <w:rPr>
-                <w:rFonts w:cs="NexusSansOT"/>
+                <w:rFonts w:cs="Noto Sans"/>
                 <w:sz w:val="20"/>
                 <w:del w:id="55" w:author="Author" w:date="2019-01-22T13:37:00Z"/>
               </w:rPr>
             </w:pPr>
             <w:r>
               <w:rPr>
-                <w:rFonts w:eastAsia="Times New Roman" w:cs="NexusSansOT"/>
+                <w:rFonts w:eastAsia="Times New Roman" w:cs="Noto Sans"/>
                 <w:kern w:val="0"/>
                 <w:sz w:val="20"/>
                 <w:lang w:val="en-US" w:eastAsia="en-US"/>
@@ -2348,7 +2348,7 @@
             <w:r>
               <w:rPr>
                 <w:rStyle w:val="EmphasisITALIConly1"/>
-                <w:rFonts w:eastAsia="Times New Roman" w:cs="NexusSansOT"/>
+                <w:rFonts w:eastAsia="Times New Roman" w:cs="Noto Sans"/>
                 <w:kern w:val="0"/>
                 <w:sz w:val="20"/>
                 <w:lang w:val="en-US" w:eastAsia="en-US"/>
@@ -2357,7 +2357,7 @@
             </w:r>
             <w:r>
               <w:rPr>
-                <w:rFonts w:eastAsia="Times New Roman" w:cs="NexusSansOT"/>
+                <w:rFonts w:eastAsia="Times New Roman" w:cs="Noto Sans"/>
                 <w:kern w:val="0"/>
                 <w:sz w:val="20"/>
                 <w:lang w:val="en-US" w:eastAsia="en-US"/>
@@ -2380,14 +2380,14 @@
                 </w:pPr>
               </w:pPrChange>
               <w:rPr>
-                <w:rFonts w:cs="NexusSansOT"/>
+                <w:rFonts w:cs="Noto Sans"/>
                 <w:sz w:val="20"/>
                 <w:del w:id="56" w:author="Author" w:date="2019-01-22T13:37:00Z"/>
               </w:rPr>
             </w:pPr>
             <w:r>
               <w:rPr>
-                <w:rFonts w:eastAsia="Times New Roman" w:cs="NexusSansOT"/>
+                <w:rFonts w:eastAsia="Times New Roman" w:cs="Noto Sans"/>
                 <w:kern w:val="0"/>
                 <w:sz w:val="20"/>
                 <w:lang w:val="en-US" w:eastAsia="en-US"/>
@@ -2397,7 +2397,7 @@
             <w:r>
               <w:rPr>
                 <w:rStyle w:val="EmphasisITALIConly1"/>
-                <w:rFonts w:eastAsia="Times New Roman" w:cs="NexusSansOT"/>
+                <w:rFonts w:eastAsia="Times New Roman" w:cs="Noto Sans"/>
                 <w:kern w:val="0"/>
                 <w:sz w:val="20"/>
                 <w:lang w:val="en-US" w:eastAsia="en-US"/>
@@ -2406,7 +2406,7 @@
             </w:r>
             <w:r>
               <w:rPr>
-                <w:rFonts w:eastAsia="Times New Roman" w:cs="NexusSansOT"/>
+                <w:rFonts w:eastAsia="Times New Roman" w:cs="Noto Sans"/>
                 <w:kern w:val="0"/>
                 <w:sz w:val="20"/>
                 <w:lang w:val="en-US" w:eastAsia="en-US"/>
@@ -2429,13 +2429,13 @@
                 </w:pPr>
               </w:pPrChange>
               <w:rPr>
-                <w:rFonts w:cs="NexusSansOT"/>
+                <w:rFonts w:cs="Noto Sans"/>
                 <w:sz w:val="20"/>
               </w:rPr>
             </w:pPr>
             <w:r>
               <w:rPr>
-                <w:rFonts w:eastAsia="Times New Roman" w:cs="NexusSansOT"/>
+                <w:rFonts w:eastAsia="Times New Roman" w:cs="Noto Sans"/>
                 <w:kern w:val="0"/>
                 <w:sz w:val="20"/>
                 <w:lang w:val="en-US" w:eastAsia="en-US"/>
@@ -2445,7 +2445,7 @@
             <w:r>
               <w:rPr>
                 <w:rStyle w:val="EmphasisITALIConly1"/>
-                <w:rFonts w:eastAsia="Times New Roman" w:cs="NexusSansOT"/>
+                <w:rFonts w:eastAsia="Times New Roman" w:cs="Noto Sans"/>
                 <w:kern w:val="0"/>
                 <w:sz w:val="20"/>
                 <w:lang w:val="en-US" w:eastAsia="en-US"/>
@@ -2573,14 +2573,14 @@
                 </w:pPr>
               </w:pPrChange>
               <w:rPr>
-                <w:rFonts w:cs="NexusSansOT"/>
+                <w:rFonts w:cs="Noto Sans"/>
                 <w:sz w:val="20"/>
                 <w:del w:id="61" w:author="Author" w:date="2019-01-22T13:37:00Z"/>
               </w:rPr>
             </w:pPr>
             <w:r>
               <w:rPr>
-                <w:rFonts w:eastAsia="Times New Roman" w:cs="NexusSansOT"/>
+                <w:rFonts w:eastAsia="Times New Roman" w:cs="Noto Sans"/>
                 <w:kern w:val="0"/>
                 <w:sz w:val="20"/>
                 <w:lang w:val="en-US" w:eastAsia="en-US"/>
@@ -2604,13 +2604,13 @@
                 </w:pPr>
               </w:pPrChange>
               <w:rPr>
-                <w:rFonts w:cs="NexusSansOT"/>
+                <w:rFonts w:cs="Noto Sans"/>
                 <w:sz w:val="20"/>
               </w:rPr>
             </w:pPr>
             <w:r>
               <w:rPr>
-                <w:rFonts w:eastAsia="Times New Roman" w:cs="NexusSansOT"/>
+                <w:rFonts w:eastAsia="Times New Roman" w:cs="Noto Sans"/>
                 <w:kern w:val="0"/>
                 <w:sz w:val="20"/>
                 <w:lang w:val="en-US" w:eastAsia="en-US"/>
@@ -2646,7 +2646,7 @@
                 </w:pPr>
               </w:pPrChange>
               <w:rPr>
-                <w:rFonts w:cs="NexusSansOT"/>
+                <w:rFonts w:cs="Noto Sans"/>
                 <w:sz w:val="20"/>
                 <w:del w:id="63" w:author="Author" w:date="2019-01-22T13:37:00Z"/>
               </w:rPr>
@@ -2654,7 +2654,7 @@
             <w:del w:id="62" w:author="Author" w:date="2019-01-22T13:37:00Z">
               <w:r>
                 <w:rPr>
-                  <w:rFonts w:eastAsia="Times New Roman" w:cs="NexusSansOT"/>
+                  <w:rFonts w:eastAsia="Times New Roman" w:cs="Noto Sans"/>
                   <w:kern w:val="0"/>
                   <w:sz w:val="20"/>
                   <w:lang w:val="en-US" w:eastAsia="en-US"/>
@@ -2678,13 +2678,13 @@
                 </w:pPr>
               </w:pPrChange>
               <w:rPr>
-                <w:rFonts w:cs="NexusSansOT"/>
+                <w:rFonts w:cs="Noto Sans"/>
                 <w:sz w:val="20"/>
               </w:rPr>
             </w:pPr>
             <w:r>
               <w:rPr>
-                <w:rFonts w:eastAsia="Times New Roman" w:cs="NexusSansOT"/>
+                <w:rFonts w:eastAsia="Times New Roman" w:cs="Noto Sans"/>
                 <w:kern w:val="0"/>
                 <w:sz w:val="20"/>
                 <w:lang w:val="en-US" w:eastAsia="en-US"/>
@@ -2720,13 +2720,13 @@
                 </w:pPr>
               </w:pPrChange>
               <w:rPr>
-                <w:rFonts w:cs="NexusSansOT"/>
+                <w:rFonts w:cs="Noto Sans"/>
                 <w:sz w:val="20"/>
               </w:rPr>
             </w:pPr>
             <w:r>
               <w:rPr>
-                <w:rFonts w:eastAsia="Times New Roman" w:cs="NexusSansOT"/>
+                <w:rFonts w:eastAsia="Times New Roman" w:cs="Noto Sans"/>
                 <w:kern w:val="0"/>
                 <w:sz w:val="20"/>
                 <w:lang w:val="en-US" w:eastAsia="en-US"/>
@@ -2765,13 +2765,13 @@
                 </w:pPr>
               </w:pPrChange>
               <w:rPr>
-                <w:rFonts w:cs="NexusSansOT"/>
+                <w:rFonts w:cs="Noto Sans"/>
                 <w:sz w:val="20"/>
               </w:rPr>
             </w:pPr>
             <w:r>
               <w:rPr>
-                <w:rFonts w:eastAsia="Times New Roman" w:cs="NexusSansOT"/>
+                <w:rFonts w:eastAsia="Times New Roman" w:cs="Noto Sans"/>
                 <w:kern w:val="0"/>
                 <w:sz w:val="20"/>
                 <w:lang w:val="en-US" w:eastAsia="en-US"/>
@@ -2804,14 +2804,14 @@
                 </w:pPr>
               </w:pPrChange>
               <w:rPr>
-                <w:rFonts w:cs="NexusSansOT"/>
+                <w:rFonts w:cs="Noto Sans"/>
                 <w:sz w:val="20"/>
               </w:rPr>
             </w:pPr>
             <w:del w:id="64" w:author="Author" w:date="2019-01-22T13:37:00Z">
               <w:r>
                 <w:rPr>
-                  <w:rFonts w:eastAsia="Times New Roman" w:cs="NexusSansOT"/>
+                  <w:rFonts w:eastAsia="Times New Roman" w:cs="Noto Sans"/>
                   <w:kern w:val="0"/>
                   <w:sz w:val="20"/>
                   <w:lang w:val="en-US" w:eastAsia="en-US"/>
@@ -2844,14 +2844,14 @@
                 </w:pPr>
               </w:pPrChange>
               <w:rPr>
-                <w:rFonts w:cs="NexusSansOT"/>
+                <w:rFonts w:cs="Noto Sans"/>
                 <w:sz w:val="20"/>
                 <w:del w:id="65" w:author="Author" w:date="2019-01-22T13:37:00Z"/>
               </w:rPr>
             </w:pPr>
             <w:r>
               <w:rPr>
-                <w:rFonts w:eastAsia="Times New Roman" w:cs="NexusSansOT"/>
+                <w:rFonts w:eastAsia="Times New Roman" w:cs="Noto Sans"/>
                 <w:kern w:val="0"/>
                 <w:sz w:val="20"/>
                 <w:lang w:val="en-US" w:eastAsia="en-US"/>
@@ -2874,13 +2874,13 @@
                 </w:pPr>
               </w:pPrChange>
               <w:rPr>
-                <w:rFonts w:cs="NexusSansOT"/>
+                <w:rFonts w:cs="Noto Sans"/>
                 <w:sz w:val="20"/>
               </w:rPr>
             </w:pPr>
             <w:r>
               <w:rPr>
-                <w:rFonts w:eastAsia="Times New Roman" w:cs="NexusSansOT"/>
+                <w:rFonts w:eastAsia="Times New Roman" w:cs="Noto Sans"/>
                 <w:kern w:val="0"/>
                 <w:sz w:val="20"/>
                 <w:lang w:val="en-US" w:eastAsia="en-US"/>
@@ -2919,14 +2919,14 @@
                 </w:pPr>
               </w:pPrChange>
               <w:rPr>
-                <w:rFonts w:cs="NexusSansOT"/>
+                <w:rFonts w:cs="Noto Sans"/>
                 <w:sz w:val="20"/>
               </w:rPr>
             </w:pPr>
             <w:del w:id="66" w:author="Author" w:date="2019-01-22T13:37:00Z">
               <w:r>
                 <w:rPr>
-                  <w:rFonts w:eastAsia="Times New Roman" w:cs="NexusSansOT"/>
+                  <w:rFonts w:eastAsia="Times New Roman" w:cs="Noto Sans"/>
                   <w:kern w:val="0"/>
                   <w:sz w:val="20"/>
                   <w:lang w:val="en-US" w:eastAsia="en-US"/>
@@ -2960,13 +2960,13 @@
                 </w:pPr>
               </w:pPrChange>
               <w:rPr>
-                <w:rFonts w:cs="NexusSansOT"/>
+                <w:rFonts w:cs="Noto Sans"/>
                 <w:sz w:val="20"/>
               </w:rPr>
             </w:pPr>
             <w:r>
               <w:rPr>
-                <w:rFonts w:eastAsia="Times New Roman" w:cs="NexusSansOT"/>
+                <w:rFonts w:eastAsia="Times New Roman" w:cs="Noto Sans"/>
                 <w:kern w:val="0"/>
                 <w:sz w:val="20"/>
                 <w:lang w:val="en-US" w:eastAsia="en-US"/>
@@ -2998,14 +2998,14 @@
                 </w:pPr>
               </w:pPrChange>
               <w:rPr>
-                <w:rFonts w:cs="NexusSansOT"/>
+                <w:rFonts w:cs="Noto Sans"/>
                 <w:sz w:val="20"/>
                 <w:del w:id="67" w:author="Author" w:date="2019-01-22T13:37:00Z"/>
               </w:rPr>
             </w:pPr>
             <w:r>
               <w:rPr>
-                <w:rFonts w:eastAsia="Times New Roman" w:cs="NexusSansOT"/>
+                <w:rFonts w:eastAsia="Times New Roman" w:cs="Noto Sans"/>
                 <w:kern w:val="0"/>
                 <w:sz w:val="20"/>
                 <w:lang w:val="en-US" w:eastAsia="en-US"/>
@@ -3028,13 +3028,13 @@
                 </w:pPr>
               </w:pPrChange>
               <w:rPr>
-                <w:rFonts w:cs="NexusSansOT"/>
+                <w:rFonts w:cs="Noto Sans"/>
                 <w:sz w:val="20"/>
               </w:rPr>
             </w:pPr>
             <w:r>
               <w:rPr>
-                <w:rFonts w:eastAsia="Times New Roman" w:cs="NexusSansOT"/>
+                <w:rFonts w:eastAsia="Times New Roman" w:cs="Noto Sans"/>
                 <w:kern w:val="0"/>
                 <w:sz w:val="20"/>
                 <w:lang w:val="en-US" w:eastAsia="en-US"/>
@@ -3073,13 +3073,13 @@
                 </w:pPr>
               </w:pPrChange>
               <w:rPr>
-                <w:rFonts w:cs="NexusSansOT"/>
+                <w:rFonts w:cs="Noto Sans"/>
                 <w:sz w:val="20"/>
               </w:rPr>
             </w:pPr>
             <w:r>
               <w:rPr>
-                <w:rFonts w:eastAsia="Times New Roman" w:cs="NexusSansOT"/>
+                <w:rFonts w:eastAsia="Times New Roman" w:cs="Noto Sans"/>
                 <w:kern w:val="0"/>
                 <w:sz w:val="20"/>
                 <w:lang w:val="en-US" w:eastAsia="en-US"/>
@@ -3112,13 +3112,13 @@
                 </w:pPr>
               </w:pPrChange>
               <w:rPr>
-                <w:rFonts w:cs="NexusSansOT"/>
+                <w:rFonts w:cs="Noto Sans"/>
                 <w:sz w:val="20"/>
               </w:rPr>
             </w:pPr>
             <w:r>
               <w:rPr>
-                <w:rFonts w:eastAsia="Times New Roman" w:cs="NexusSansOT"/>
+                <w:rFonts w:eastAsia="Times New Roman" w:cs="Noto Sans"/>
                 <w:kern w:val="0"/>
                 <w:sz w:val="20"/>
                 <w:lang w:val="en-US" w:eastAsia="en-US"/>
@@ -3150,14 +3150,14 @@
                 </w:pPr>
               </w:pPrChange>
               <w:rPr>
-                <w:rFonts w:cs="NexusSansOT"/>
+                <w:rFonts w:cs="Noto Sans"/>
                 <w:sz w:val="20"/>
                 <w:del w:id="68" w:author="Author" w:date="2019-01-22T13:37:00Z"/>
               </w:rPr>
             </w:pPr>
             <w:r>
               <w:rPr>
-                <w:rFonts w:eastAsia="Times New Roman" w:cs="NexusSansOT"/>
+                <w:rFonts w:eastAsia="Times New Roman" w:cs="Noto Sans"/>
                 <w:kern w:val="0"/>
                 <w:sz w:val="20"/>
                 <w:lang w:val="en-US" w:eastAsia="en-US"/>
@@ -3180,13 +3180,13 @@
                 </w:pPr>
               </w:pPrChange>
               <w:rPr>
-                <w:rFonts w:cs="NexusSansOT"/>
+                <w:rFonts w:cs="Noto Sans"/>
                 <w:sz w:val="20"/>
               </w:rPr>
             </w:pPr>
             <w:r>
               <w:rPr>
-                <w:rFonts w:eastAsia="Times New Roman" w:cs="NexusSansOT"/>
+                <w:rFonts w:eastAsia="Times New Roman" w:cs="Noto Sans"/>
                 <w:kern w:val="0"/>
                 <w:sz w:val="20"/>
                 <w:lang w:val="en-US" w:eastAsia="en-US"/>
@@ -3195,7 +3195,7 @@
             </w:r>
             <w:r>
               <w:rPr>
-                <w:rFonts w:eastAsia="Times New Roman" w:cs="NexusSansOT"/>
+                <w:rFonts w:eastAsia="Times New Roman" w:cs="Noto Sans"/>
                 <w:i/>
                 <w:kern w:val="0"/>
                 <w:sz w:val="20"/>
@@ -3205,7 +3205,7 @@
             </w:r>
             <w:r>
               <w:rPr>
-                <w:rFonts w:eastAsia="Times New Roman" w:cs="NexusSansOT"/>
+                <w:rFonts w:eastAsia="Times New Roman" w:cs="Noto Sans"/>
                 <w:kern w:val="0"/>
                 <w:sz w:val="20"/>
                 <w:lang w:val="en-US" w:eastAsia="en-US"/>
@@ -3214,7 +3214,7 @@
             </w:r>
             <w:r>
               <w:rPr>
-                <w:rFonts w:eastAsia="Times New Roman" w:cs="NexusSansOT"/>
+                <w:rFonts w:eastAsia="Times New Roman" w:cs="Noto Sans"/>
                 <w:i/>
                 <w:kern w:val="0"/>
                 <w:sz w:val="20"/>
@@ -3224,7 +3224,7 @@
             </w:r>
             <w:r>
               <w:rPr>
-                <w:rFonts w:eastAsia="Times New Roman" w:cs="NexusSansOT"/>
+                <w:rFonts w:eastAsia="Times New Roman" w:cs="Noto Sans"/>
                 <w:kern w:val="0"/>
                 <w:sz w:val="20"/>
                 <w:lang w:val="en-US" w:eastAsia="en-US"/>
@@ -3263,13 +3263,13 @@
                 </w:pPr>
               </w:pPrChange>
               <w:rPr>
-                <w:rFonts w:cs="NexusSansOT"/>
+                <w:rFonts w:cs="Noto Sans"/>
                 <w:sz w:val="20"/>
               </w:rPr>
             </w:pPr>
             <w:r>
               <w:rPr>
-                <w:rFonts w:eastAsia="Times New Roman" w:cs="NexusSansOT"/>
+                <w:rFonts w:eastAsia="Times New Roman" w:cs="Noto Sans"/>
                 <w:kern w:val="0"/>
                 <w:sz w:val="20"/>
                 <w:lang w:val="en-US" w:eastAsia="en-US"/>
@@ -3302,14 +3302,14 @@
                 </w:pPr>
               </w:pPrChange>
               <w:rPr>
-                <w:rFonts w:cs="NexusSansOT"/>
+                <w:rFonts w:cs="Noto Sans"/>
                 <w:sz w:val="20"/>
               </w:rPr>
             </w:pPr>
             <w:del w:id="69" w:author="Author" w:date="2019-01-22T13:37:00Z">
               <w:r>
                 <w:rPr>
-                  <w:rFonts w:eastAsia="Times New Roman" w:cs="NexusSansOT"/>
+                  <w:rFonts w:eastAsia="Times New Roman" w:cs="Noto Sans"/>
                   <w:kern w:val="0"/>
                   <w:sz w:val="20"/>
                   <w:lang w:val="en-US" w:eastAsia="en-US"/>
@@ -3342,7 +3342,7 @@
                 </w:pPr>
               </w:pPrChange>
               <w:rPr>
-                <w:rFonts w:cs="NexusSansOT"/>
+                <w:rFonts w:cs="Noto Sans"/>
                 <w:sz w:val="20"/>
                 <w:del w:id="71" w:author="Author" w:date="2019-01-22T13:37:00Z"/>
               </w:rPr>
@@ -3350,7 +3350,7 @@
             <w:del w:id="70" w:author="Author" w:date="2019-01-22T13:37:00Z">
               <w:r>
                 <w:rPr>
-                  <w:rFonts w:eastAsia="Times New Roman" w:cs="NexusSansOT"/>
+                  <w:rFonts w:eastAsia="Times New Roman" w:cs="Noto Sans"/>
                   <w:kern w:val="0"/>
                   <w:sz w:val="20"/>
                   <w:lang w:val="en-US" w:eastAsia="en-US"/>
@@ -3374,13 +3374,13 @@
                 </w:pPr>
               </w:pPrChange>
               <w:rPr>
-                <w:rFonts w:cs="NexusSansOT"/>
+                <w:rFonts w:cs="Noto Sans"/>
                 <w:sz w:val="20"/>
               </w:rPr>
             </w:pPr>
             <w:r>
               <w:rPr>
-                <w:rFonts w:eastAsia="Times New Roman" w:cs="NexusSansOT"/>
+                <w:rFonts w:eastAsia="Times New Roman" w:cs="Noto Sans"/>
                 <w:kern w:val="0"/>
                 <w:sz w:val="20"/>
                 <w:lang w:val="en-US" w:eastAsia="en-US"/>
@@ -3389,7 +3389,7 @@
             </w:r>
             <w:r>
               <w:rPr>
-                <w:rFonts w:eastAsia="Times New Roman" w:cs="NexusSansOT"/>
+                <w:rFonts w:eastAsia="Times New Roman" w:cs="Noto Sans"/>
                 <w:b w:val="false"/>
                 <w:i/>
                 <w:kern w:val="0"/>
@@ -3400,7 +3400,7 @@
             </w:r>
             <w:r>
               <w:rPr>
-                <w:rFonts w:eastAsia="Times New Roman" w:cs="NexusSansOT"/>
+                <w:rFonts w:eastAsia="Times New Roman" w:cs="Noto Sans"/>
                 <w:i/>
                 <w:kern w:val="0"/>
                 <w:sz w:val="20"/>
@@ -3410,7 +3410,7 @@
             </w:r>
             <w:r>
               <w:rPr>
-                <w:rFonts w:eastAsia="Times New Roman" w:cs="NexusSansOT"/>
+                <w:rFonts w:eastAsia="Times New Roman" w:cs="Noto Sans"/>
                 <w:b w:val="false"/>
                 <w:i/>
                 <w:kern w:val="0"/>
@@ -3421,7 +3421,7 @@
             </w:r>
             <w:r>
               <w:rPr>
-                <w:rFonts w:eastAsia="Times New Roman" w:cs="NexusSansOT"/>
+                <w:rFonts w:eastAsia="Times New Roman" w:cs="Noto Sans"/>
                 <w:i/>
                 <w:kern w:val="0"/>
                 <w:sz w:val="20"/>
@@ -3432,7 +3432,7 @@
             <w:del w:id="72" w:author="Author" w:date="2019-01-22T13:37:00Z">
               <w:r>
                 <w:rPr>
-                  <w:rFonts w:eastAsia="Times New Roman" w:cs="NexusSansOT"/>
+                  <w:rFonts w:eastAsia="Times New Roman" w:cs="Noto Sans"/>
                   <w:kern w:val="0"/>
                   <w:sz w:val="20"/>
                   <w:lang w:val="en-US" w:eastAsia="en-US"/>
@@ -3472,13 +3472,13 @@
                 </w:pPr>
               </w:pPrChange>
               <w:rPr>
-                <w:rFonts w:cs="NexusSansOT"/>
+                <w:rFonts w:cs="Noto Sans"/>
                 <w:sz w:val="20"/>
               </w:rPr>
             </w:pPr>
             <w:r>
               <w:rPr>
-                <w:rFonts w:eastAsia="Times New Roman" w:cs="NexusSansOT"/>
+                <w:rFonts w:eastAsia="Times New Roman" w:cs="Noto Sans"/>
                 <w:kern w:val="0"/>
                 <w:sz w:val="20"/>
                 <w:lang w:val="en-US" w:eastAsia="en-US"/>
@@ -3511,13 +3511,13 @@
                 </w:pPr>
               </w:pPrChange>
               <w:rPr>
-                <w:rFonts w:cs="NexusSansOT"/>
+                <w:rFonts w:cs="Noto Sans"/>
                 <w:sz w:val="20"/>
               </w:rPr>
             </w:pPr>
             <w:r>
               <w:rPr>
-                <w:rFonts w:eastAsia="Times New Roman" w:cs="NexusSansOT"/>
+                <w:rFonts w:eastAsia="Times New Roman" w:cs="Noto Sans"/>
                 <w:kern w:val="0"/>
                 <w:sz w:val="20"/>
                 <w:lang w:val="en-US" w:eastAsia="en-US"/>
@@ -3549,7 +3549,7 @@
                 </w:pPr>
               </w:pPrChange>
               <w:rPr>
-                <w:rFonts w:cs="NexusSansOT"/>
+                <w:rFonts w:cs="Noto Sans"/>
                 <w:sz w:val="20"/>
                 <w:del w:id="74" w:author="Author" w:date="2019-01-22T13:37:00Z"/>
               </w:rPr>
@@ -3557,7 +3557,7 @@
             <w:del w:id="73" w:author="Author" w:date="2019-01-22T13:37:00Z">
               <w:r>
                 <w:rPr>
-                  <w:rFonts w:eastAsia="Times New Roman" w:cs="NexusSansOT"/>
+                  <w:rFonts w:eastAsia="Times New Roman" w:cs="Noto Sans"/>
                   <w:kern w:val="0"/>
                   <w:sz w:val="20"/>
                   <w:lang w:val="en-US" w:eastAsia="en-US"/>
@@ -3581,14 +3581,14 @@
                 </w:pPr>
               </w:pPrChange>
               <w:rPr>
-                <w:rFonts w:cs="NexusSansOT"/>
+                <w:rFonts w:cs="Noto Sans"/>
                 <w:sz w:val="20"/>
               </w:rPr>
             </w:pPr>
             <w:del w:id="75" w:author="Author" w:date="2019-01-22T13:37:00Z">
               <w:r>
                 <w:rPr>
-                  <w:rFonts w:eastAsia="Times New Roman" w:cs="NexusSansOT"/>
+                  <w:rFonts w:eastAsia="Times New Roman" w:cs="Noto Sans"/>
                   <w:kern w:val="0"/>
                   <w:sz w:val="20"/>
                   <w:lang w:val="en-US" w:eastAsia="en-US"/>
@@ -3600,7 +3600,7 @@
               <w:r>
                 <w:rPr>
                   <w:rStyle w:val="Emphasis"/>
-                  <w:rFonts w:eastAsia="Times New Roman" w:cs="NexusSansOT"/>
+                  <w:rFonts w:eastAsia="Times New Roman" w:cs="Noto Sans"/>
                   <w:b/>
                   <w:kern w:val="0"/>
                   <w:sz w:val="20"/>
@@ -3612,7 +3612,7 @@
             <w:del w:id="77" w:author="Author" w:date="2019-01-22T13:37:00Z">
               <w:r>
                 <w:rPr>
-                  <w:rFonts w:eastAsia="Times New Roman" w:cs="NexusSansOT"/>
+                  <w:rFonts w:eastAsia="Times New Roman" w:cs="Noto Sans"/>
                   <w:kern w:val="0"/>
                   <w:sz w:val="20"/>
                   <w:lang w:val="en-US" w:eastAsia="en-US"/>
@@ -3652,13 +3652,13 @@
                 </w:pPr>
               </w:pPrChange>
               <w:rPr>
-                <w:rFonts w:cs="NexusSansOT"/>
+                <w:rFonts w:cs="Noto Sans"/>
                 <w:sz w:val="20"/>
               </w:rPr>
             </w:pPr>
             <w:r>
               <w:rPr>
-                <w:rFonts w:eastAsia="Times New Roman" w:cs="NexusSansOT"/>
+                <w:rFonts w:eastAsia="Times New Roman" w:cs="Noto Sans"/>
                 <w:kern w:val="0"/>
                 <w:sz w:val="20"/>
                 <w:lang w:val="en-US" w:eastAsia="en-US"/>
@@ -3691,13 +3691,13 @@
                 </w:pPr>
               </w:pPrChange>
               <w:rPr>
-                <w:rFonts w:cs="NexusSansOT"/>
+                <w:rFonts w:cs="Noto Sans"/>
                 <w:sz w:val="20"/>
               </w:rPr>
             </w:pPr>
             <w:r>
               <w:rPr>
-                <w:rFonts w:eastAsia="Times New Roman" w:cs="NexusSansOT"/>
+                <w:rFonts w:eastAsia="Times New Roman" w:cs="Noto Sans"/>
                 <w:kern w:val="0"/>
                 <w:sz w:val="20"/>
                 <w:lang w:val="en-US" w:eastAsia="en-US"/>
@@ -3729,13 +3729,13 @@
                 </w:pPr>
               </w:pPrChange>
               <w:rPr>
-                <w:rFonts w:cs="NexusSansOT"/>
+                <w:rFonts w:cs="Noto Sans"/>
                 <w:sz w:val="20"/>
               </w:rPr>
             </w:pPr>
             <w:r>
               <w:rPr>
-                <w:rFonts w:eastAsia="Times New Roman" w:cs="NexusSansOT"/>
+                <w:rFonts w:eastAsia="Times New Roman" w:cs="Noto Sans"/>
                 <w:kern w:val="0"/>
                 <w:sz w:val="20"/>
                 <w:lang w:val="en-US" w:eastAsia="en-US"/>
@@ -3775,14 +3775,14 @@
                 </w:pPr>
               </w:pPrChange>
               <w:rPr>
-                <w:rFonts w:cs="NexusSansOT"/>
+                <w:rFonts w:cs="Noto Sans"/>
                 <w:sz w:val="20"/>
               </w:rPr>
             </w:pPr>
             <w:del w:id="79" w:author="Author" w:date="2019-01-22T13:37:00Z">
               <w:r>
                 <w:rPr>
-                  <w:rFonts w:eastAsia="Times New Roman" w:cs="NexusSansOT"/>
+                  <w:rFonts w:eastAsia="Times New Roman" w:cs="Noto Sans"/>
                   <w:kern w:val="0"/>
                   <w:sz w:val="20"/>
                   <w:lang w:val="en-US" w:eastAsia="en-US"/>
@@ -3816,13 +3816,13 @@
                 </w:pPr>
               </w:pPrChange>
               <w:rPr>
-                <w:rFonts w:cs="NexusSansOT"/>
+                <w:rFonts w:cs="Noto Sans"/>
                 <w:sz w:val="20"/>
               </w:rPr>
             </w:pPr>
             <w:r>
               <w:rPr>
-                <w:rFonts w:eastAsia="Times New Roman" w:cs="NexusSansOT"/>
+                <w:rFonts w:eastAsia="Times New Roman" w:cs="Noto Sans"/>
                 <w:kern w:val="0"/>
                 <w:sz w:val="20"/>
                 <w:lang w:val="en-US" w:eastAsia="en-US"/>
@@ -3854,13 +3854,13 @@
                 </w:pPr>
               </w:pPrChange>
               <w:rPr>
-                <w:rFonts w:cs="NexusSansOT"/>
+                <w:rFonts w:cs="Noto Sans"/>
                 <w:sz w:val="20"/>
               </w:rPr>
             </w:pPr>
             <w:r>
               <w:rPr>
-                <w:rFonts w:eastAsia="Times New Roman" w:cs="NexusSansOT"/>
+                <w:rFonts w:eastAsia="Times New Roman" w:cs="Noto Sans"/>
                 <w:kern w:val="0"/>
                 <w:sz w:val="20"/>
                 <w:lang w:val="en-US" w:eastAsia="en-US"/>
@@ -3900,14 +3900,14 @@
                 </w:pPr>
               </w:pPrChange>
               <w:rPr>
-                <w:rFonts w:cs="NexusSansOT"/>
+                <w:rFonts w:cs="Noto Sans"/>
                 <w:sz w:val="20"/>
               </w:rPr>
             </w:pPr>
             <w:del w:id="81" w:author="Author" w:date="2019-01-22T13:37:00Z">
               <w:r>
                 <w:rPr>
-                  <w:rFonts w:eastAsia="Times New Roman" w:cs="NexusSansOT"/>
+                  <w:rFonts w:eastAsia="Times New Roman" w:cs="Noto Sans"/>
                   <w:kern w:val="0"/>
                   <w:sz w:val="20"/>
                   <w:lang w:val="en-US" w:eastAsia="en-US"/>
@@ -3941,13 +3941,13 @@
                 </w:pPr>
               </w:pPrChange>
               <w:rPr>
-                <w:rFonts w:cs="NexusSansOT"/>
+                <w:rFonts w:cs="Noto Sans"/>
                 <w:sz w:val="20"/>
               </w:rPr>
             </w:pPr>
             <w:r>
               <w:rPr>
-                <w:rFonts w:eastAsia="Times New Roman" w:cs="NexusSansOT"/>
+                <w:rFonts w:eastAsia="Times New Roman" w:cs="Noto Sans"/>
                 <w:kern w:val="0"/>
                 <w:sz w:val="20"/>
                 <w:lang w:val="en-US" w:eastAsia="en-US"/>
@@ -3979,13 +3979,13 @@
                 </w:pPr>
               </w:pPrChange>
               <w:rPr>
-                <w:rFonts w:cs="NexusSansOT"/>
+                <w:rFonts w:cs="Noto Sans"/>
                 <w:sz w:val="20"/>
               </w:rPr>
             </w:pPr>
             <w:r>
               <w:rPr>
-                <w:rFonts w:eastAsia="Times New Roman" w:cs="NexusSansOT"/>
+                <w:rFonts w:eastAsia="Times New Roman" w:cs="Noto Sans"/>
                 <w:kern w:val="0"/>
                 <w:sz w:val="20"/>
                 <w:lang w:val="en-US" w:eastAsia="en-US"/>
@@ -4024,13 +4024,13 @@
                 </w:pPr>
               </w:pPrChange>
               <w:rPr>
-                <w:rFonts w:cs="NexusSansOT"/>
+                <w:rFonts w:cs="Noto Sans"/>
                 <w:sz w:val="20"/>
               </w:rPr>
             </w:pPr>
             <w:r>
               <w:rPr>
-                <w:rFonts w:eastAsia="Times New Roman" w:cs="NexusSansOT"/>
+                <w:rFonts w:eastAsia="Times New Roman" w:cs="Noto Sans"/>
                 <w:kern w:val="0"/>
                 <w:sz w:val="20"/>
                 <w:lang w:val="en-US" w:eastAsia="en-US"/>
@@ -4063,13 +4063,13 @@
                 </w:pPr>
               </w:pPrChange>
               <w:rPr>
-                <w:rFonts w:cs="NexusSansOT"/>
+                <w:rFonts w:cs="Noto Sans"/>
                 <w:sz w:val="20"/>
               </w:rPr>
             </w:pPr>
             <w:r>
               <w:rPr>
-                <w:rFonts w:eastAsia="Times New Roman" w:cs="NexusSansOT"/>
+                <w:rFonts w:eastAsia="Times New Roman" w:cs="Noto Sans"/>
                 <w:kern w:val="0"/>
                 <w:sz w:val="20"/>
                 <w:lang w:val="en-US" w:eastAsia="en-US"/>
@@ -4101,13 +4101,13 @@
                 </w:pPr>
               </w:pPrChange>
               <w:rPr>
-                <w:rFonts w:cs="NexusSansOT"/>
+                <w:rFonts w:cs="Noto Sans"/>
                 <w:sz w:val="20"/>
               </w:rPr>
             </w:pPr>
             <w:r>
               <w:rPr>
-                <w:rFonts w:eastAsia="Times New Roman" w:cs="NexusSansOT"/>
+                <w:rFonts w:eastAsia="Times New Roman" w:cs="Noto Sans"/>
                 <w:kern w:val="0"/>
                 <w:sz w:val="20"/>
                 <w:lang w:val="en-US" w:eastAsia="en-US"/>
@@ -4146,13 +4146,13 @@
                 </w:pPr>
               </w:pPrChange>
               <w:rPr>
-                <w:rFonts w:cs="NexusSansOT"/>
+                <w:rFonts w:cs="Noto Sans"/>
                 <w:sz w:val="20"/>
               </w:rPr>
             </w:pPr>
             <w:r>
               <w:rPr>
-                <w:rFonts w:eastAsia="Times New Roman" w:cs="NexusSansOT"/>
+                <w:rFonts w:eastAsia="Times New Roman" w:cs="Noto Sans"/>
                 <w:kern w:val="0"/>
                 <w:sz w:val="20"/>
                 <w:lang w:val="en-US" w:eastAsia="en-US"/>
@@ -4185,13 +4185,13 @@
                 </w:pPr>
               </w:pPrChange>
               <w:rPr>
-                <w:rFonts w:cs="NexusSansOT"/>
+                <w:rFonts w:cs="Noto Sans"/>
                 <w:sz w:val="20"/>
               </w:rPr>
             </w:pPr>
             <w:r>
               <w:rPr>
-                <w:rFonts w:eastAsia="Times New Roman" w:cs="NexusSansOT"/>
+                <w:rFonts w:eastAsia="Times New Roman" w:cs="Noto Sans"/>
                 <w:kern w:val="0"/>
                 <w:sz w:val="20"/>
                 <w:lang w:val="en-US" w:eastAsia="en-US"/>
@@ -4223,13 +4223,13 @@
                 </w:pPr>
               </w:pPrChange>
               <w:rPr>
-                <w:rFonts w:cs="NexusSansOT"/>
+                <w:rFonts w:cs="Noto Sans"/>
                 <w:sz w:val="20"/>
               </w:rPr>
             </w:pPr>
             <w:r>
               <w:rPr>
-                <w:rFonts w:eastAsia="Times New Roman" w:cs="NexusSansOT"/>
+                <w:rFonts w:eastAsia="Times New Roman" w:cs="Noto Sans"/>
                 <w:kern w:val="0"/>
                 <w:sz w:val="20"/>
                 <w:lang w:val="en-US" w:eastAsia="en-US"/>
@@ -4268,13 +4268,13 @@
                 </w:pPr>
               </w:pPrChange>
               <w:rPr>
-                <w:rFonts w:cs="NexusSansOT"/>
+                <w:rFonts w:cs="Noto Sans"/>
                 <w:sz w:val="20"/>
               </w:rPr>
             </w:pPr>
             <w:r>
               <w:rPr>
-                <w:rFonts w:eastAsia="Times New Roman" w:cs="NexusSansOT"/>
+                <w:rFonts w:eastAsia="Times New Roman" w:cs="Noto Sans"/>
                 <w:kern w:val="0"/>
                 <w:sz w:val="20"/>
                 <w:lang w:val="en-US" w:eastAsia="en-US"/>
@@ -4307,13 +4307,13 @@
                 </w:pPr>
               </w:pPrChange>
               <w:rPr>
-                <w:rFonts w:cs="NexusSansOT"/>
+                <w:rFonts w:cs="Noto Sans"/>
                 <w:sz w:val="20"/>
               </w:rPr>
             </w:pPr>
             <w:r>
               <w:rPr>
-                <w:rFonts w:eastAsia="Times New Roman" w:cs="NexusSansOT"/>
+                <w:rFonts w:eastAsia="Times New Roman" w:cs="Noto Sans"/>
                 <w:kern w:val="0"/>
                 <w:sz w:val="20"/>
                 <w:lang w:val="en-US" w:eastAsia="en-US"/>
@@ -4345,14 +4345,14 @@
                 </w:pPr>
               </w:pPrChange>
               <w:rPr>
-                <w:rFonts w:cs="NexusSansOT"/>
+                <w:rFonts w:cs="Noto Sans"/>
                 <w:sz w:val="20"/>
               </w:rPr>
             </w:pPr>
             <w:del w:id="82" w:author="Author" w:date="2019-01-22T13:37:00Z">
               <w:r>
                 <w:rPr>
-                  <w:rFonts w:eastAsia="Times New Roman" w:cs="NexusSansOT"/>
+                  <w:rFonts w:eastAsia="Times New Roman" w:cs="Noto Sans"/>
                   <w:kern w:val="0"/>
                   <w:sz w:val="20"/>
                   <w:lang w:val="en-US" w:eastAsia="en-US"/>
@@ -4392,13 +4392,13 @@
                 </w:pPr>
               </w:pPrChange>
               <w:rPr>
-                <w:rFonts w:cs="NexusSansOT"/>
+                <w:rFonts w:cs="Noto Sans"/>
                 <w:sz w:val="20"/>
               </w:rPr>
             </w:pPr>
             <w:r>
               <w:rPr>
-                <w:rFonts w:eastAsia="Times New Roman" w:cs="NexusSansOT"/>
+                <w:rFonts w:eastAsia="Times New Roman" w:cs="Noto Sans"/>
                 <w:kern w:val="0"/>
                 <w:sz w:val="20"/>
                 <w:lang w:val="en-US" w:eastAsia="en-US"/>
@@ -4431,13 +4431,13 @@
                 </w:pPr>
               </w:pPrChange>
               <w:rPr>
-                <w:rFonts w:cs="NexusSansOT"/>
+                <w:rFonts w:cs="Noto Sans"/>
                 <w:sz w:val="20"/>
               </w:rPr>
             </w:pPr>
             <w:r>
               <w:rPr>
-                <w:rFonts w:eastAsia="Times New Roman" w:cs="NexusSansOT"/>
+                <w:rFonts w:eastAsia="Times New Roman" w:cs="Noto Sans"/>
                 <w:kern w:val="0"/>
                 <w:sz w:val="20"/>
                 <w:lang w:val="en-US" w:eastAsia="en-US"/>
@@ -4469,13 +4469,13 @@
                 </w:pPr>
               </w:pPrChange>
               <w:rPr>
-                <w:rFonts w:cs="NexusSansOT"/>
+                <w:rFonts w:cs="Noto Sans"/>
                 <w:sz w:val="20"/>
               </w:rPr>
             </w:pPr>
             <w:r>
               <w:rPr>
-                <w:rFonts w:eastAsia="Times New Roman" w:cs="NexusSansOT"/>
+                <w:rFonts w:eastAsia="Times New Roman" w:cs="Noto Sans"/>
                 <w:kern w:val="0"/>
                 <w:sz w:val="20"/>
                 <w:lang w:val="en-US" w:eastAsia="en-US"/>
@@ -4514,13 +4514,13 @@
                 </w:pPr>
               </w:pPrChange>
               <w:rPr>
-                <w:rFonts w:cs="NexusSansOT"/>
+                <w:rFonts w:cs="Noto Sans"/>
                 <w:sz w:val="20"/>
               </w:rPr>
             </w:pPr>
             <w:r>
               <w:rPr>
-                <w:rFonts w:eastAsia="Times New Roman" w:cs="NexusSansOT"/>
+                <w:rFonts w:eastAsia="Times New Roman" w:cs="Noto Sans"/>
                 <w:kern w:val="0"/>
                 <w:sz w:val="20"/>
                 <w:lang w:val="en-US" w:eastAsia="en-US"/>
@@ -4553,13 +4553,13 @@
                 </w:pPr>
               </w:pPrChange>
               <w:rPr>
-                <w:rFonts w:cs="NexusSansOT"/>
+                <w:rFonts w:cs="Noto Sans"/>
                 <w:sz w:val="20"/>
               </w:rPr>
             </w:pPr>
             <w:r>
               <w:rPr>
-                <w:rFonts w:eastAsia="Times New Roman" w:cs="NexusSansOT"/>
+                <w:rFonts w:eastAsia="Times New Roman" w:cs="Noto Sans"/>
                 <w:kern w:val="0"/>
                 <w:sz w:val="20"/>
                 <w:lang w:val="en-US" w:eastAsia="en-US"/>
@@ -4591,13 +4591,13 @@
                 </w:pPr>
               </w:pPrChange>
               <w:rPr>
-                <w:rFonts w:cs="NexusSansOT"/>
+                <w:rFonts w:cs="Noto Sans"/>
                 <w:sz w:val="20"/>
               </w:rPr>
             </w:pPr>
             <w:r>
               <w:rPr>
-                <w:rFonts w:eastAsia="Times New Roman" w:cs="NexusSansOT"/>
+                <w:rFonts w:eastAsia="Times New Roman" w:cs="Noto Sans"/>
                 <w:kern w:val="0"/>
                 <w:sz w:val="20"/>
                 <w:lang w:val="en-US" w:eastAsia="en-US"/>
@@ -4636,13 +4636,13 @@
                 </w:pPr>
               </w:pPrChange>
               <w:rPr>
-                <w:rFonts w:cs="NexusSansOT"/>
+                <w:rFonts w:cs="Noto Sans"/>
                 <w:sz w:val="20"/>
               </w:rPr>
             </w:pPr>
             <w:r>
               <w:rPr>
-                <w:rFonts w:eastAsia="Times New Roman" w:cs="NexusSansOT"/>
+                <w:rFonts w:eastAsia="Times New Roman" w:cs="Noto Sans"/>
                 <w:kern w:val="0"/>
                 <w:sz w:val="20"/>
                 <w:lang w:val="en-US" w:eastAsia="en-US"/>
@@ -4675,13 +4675,13 @@
                 </w:pPr>
               </w:pPrChange>
               <w:rPr>
-                <w:rFonts w:cs="NexusSansOT"/>
+                <w:rFonts w:cs="Noto Sans"/>
                 <w:sz w:val="20"/>
               </w:rPr>
             </w:pPr>
             <w:r>
               <w:rPr>
-                <w:rFonts w:eastAsia="Times New Roman" w:cs="NexusSansOT"/>
+                <w:rFonts w:eastAsia="Times New Roman" w:cs="Noto Sans"/>
                 <w:kern w:val="0"/>
                 <w:sz w:val="20"/>
                 <w:lang w:val="en-US" w:eastAsia="en-US"/>
@@ -4713,13 +4713,13 @@
                 </w:pPr>
               </w:pPrChange>
               <w:rPr>
-                <w:rFonts w:cs="NexusSansOT"/>
+                <w:rFonts w:cs="Noto Sans"/>
                 <w:sz w:val="20"/>
               </w:rPr>
             </w:pPr>
             <w:r>
               <w:rPr>
-                <w:rFonts w:eastAsia="Times New Roman" w:cs="NexusSansOT"/>
+                <w:rFonts w:eastAsia="Times New Roman" w:cs="Noto Sans"/>
                 <w:kern w:val="0"/>
                 <w:sz w:val="20"/>
                 <w:lang w:val="en-US" w:eastAsia="en-US"/>
@@ -4758,13 +4758,13 @@
                 </w:pPr>
               </w:pPrChange>
               <w:rPr>
-                <w:rFonts w:cs="NexusSansOT"/>
+                <w:rFonts w:cs="Noto Sans"/>
                 <w:sz w:val="20"/>
               </w:rPr>
             </w:pPr>
             <w:r>
               <w:rPr>
-                <w:rFonts w:eastAsia="Times New Roman" w:cs="NexusSansOT"/>
+                <w:rFonts w:eastAsia="Times New Roman" w:cs="Noto Sans"/>
                 <w:kern w:val="0"/>
                 <w:sz w:val="20"/>
                 <w:lang w:val="en-US" w:eastAsia="en-US"/>
@@ -4797,14 +4797,14 @@
                 </w:pPr>
               </w:pPrChange>
               <w:rPr>
-                <w:rFonts w:cs="NexusSansOT"/>
+                <w:rFonts w:cs="Noto Sans"/>
                 <w:sz w:val="20"/>
               </w:rPr>
             </w:pPr>
             <w:del w:id="83" w:author="Author" w:date="2019-01-22T13:37:00Z">
               <w:r>
                 <w:rPr>
-                  <w:rFonts w:eastAsia="Times New Roman" w:cs="NexusSansOT"/>
+                  <w:rFonts w:eastAsia="Times New Roman" w:cs="Noto Sans"/>
                   <w:kern w:val="0"/>
                   <w:sz w:val="20"/>
                   <w:lang w:val="en-US" w:eastAsia="en-US"/>
@@ -4879,13 +4879,13 @@
                 </w:pPr>
               </w:pPrChange>
               <w:rPr>
-                <w:rFonts w:cs="NexusSansOT"/>
+                <w:rFonts w:cs="Noto Sans"/>
                 <w:sz w:val="20"/>
               </w:rPr>
             </w:pPr>
             <w:r>
               <w:rPr>
-                <w:rFonts w:eastAsia="Times New Roman" w:cs="NexusSansOT"/>
+                <w:rFonts w:eastAsia="Times New Roman" w:cs="Noto Sans"/>
                 <w:kern w:val="0"/>
                 <w:sz w:val="20"/>
                 <w:lang w:val="en-US" w:eastAsia="en-US"/>
@@ -4919,13 +4919,13 @@
                 </w:pPr>
               </w:pPrChange>
               <w:rPr>
-                <w:rFonts w:cs="NexusSansOT"/>
+                <w:rFonts w:cs="Noto Sans"/>
                 <w:sz w:val="20"/>
               </w:rPr>
             </w:pPr>
             <w:r>
               <w:rPr>
-                <w:rFonts w:eastAsia="Times New Roman" w:cs="NexusSansOT"/>
+                <w:rFonts w:eastAsia="Times New Roman" w:cs="Noto Sans"/>
                 <w:kern w:val="0"/>
                 <w:sz w:val="20"/>
                 <w:lang w:val="en-US" w:eastAsia="en-US"/>
@@ -4958,13 +4958,13 @@
                 </w:pPr>
               </w:pPrChange>
               <w:rPr>
-                <w:rFonts w:cs="NexusSansOT"/>
+                <w:rFonts w:cs="Noto Sans"/>
                 <w:sz w:val="20"/>
               </w:rPr>
             </w:pPr>
             <w:r>
               <w:rPr>
-                <w:rFonts w:eastAsia="Times New Roman" w:cs="NexusSansOT"/>
+                <w:rFonts w:eastAsia="Times New Roman" w:cs="Noto Sans"/>
                 <w:kern w:val="0"/>
                 <w:sz w:val="20"/>
                 <w:lang w:val="en-US" w:eastAsia="en-US"/>
@@ -5091,13 +5091,13 @@
                 </w:pPr>
               </w:pPrChange>
               <w:rPr>
-                <w:rFonts w:cs="NexusSansOT"/>
+                <w:rFonts w:cs="Noto Sans"/>
                 <w:sz w:val="20"/>
               </w:rPr>
             </w:pPr>
             <w:r>
               <w:rPr>
-                <w:rFonts w:eastAsia="Times New Roman" w:cs="NexusSansOT"/>
+                <w:rFonts w:eastAsia="Times New Roman" w:cs="Noto Sans"/>
                 <w:kern w:val="0"/>
                 <w:sz w:val="20"/>
                 <w:lang w:val="en-US" w:eastAsia="en-US"/>
@@ -5133,14 +5133,14 @@
                 </w:pPr>
               </w:pPrChange>
               <w:rPr>
-                <w:rFonts w:cs="NexusSansOT"/>
+                <w:rFonts w:cs="Noto Sans"/>
                 <w:sz w:val="20"/>
               </w:rPr>
             </w:pPr>
             <w:del w:id="88" w:author="Author" w:date="2019-01-22T13:37:00Z">
               <w:r>
                 <w:rPr>
-                  <w:rFonts w:eastAsia="Times New Roman" w:cs="NexusSansOT"/>
+                  <w:rFonts w:eastAsia="Times New Roman" w:cs="Noto Sans"/>
                   <w:kern w:val="0"/>
                   <w:sz w:val="20"/>
                   <w:lang w:val="en-US" w:eastAsia="en-US"/>
@@ -5177,14 +5177,14 @@
                 </w:pPr>
               </w:pPrChange>
               <w:rPr>
-                <w:rFonts w:cs="NexusSansOT"/>
+                <w:rFonts w:cs="Noto Sans"/>
                 <w:sz w:val="20"/>
               </w:rPr>
             </w:pPr>
             <w:del w:id="89" w:author="Author" w:date="2019-01-22T13:37:00Z">
               <w:r>
                 <w:rPr>
-                  <w:rFonts w:eastAsia="Times New Roman" w:cs="NexusSansOT"/>
+                  <w:rFonts w:eastAsia="Times New Roman" w:cs="Noto Sans"/>
                   <w:kern w:val="0"/>
                   <w:sz w:val="20"/>
                   <w:lang w:val="en-US" w:eastAsia="en-US"/>
@@ -5222,13 +5222,13 @@
                 </w:pPr>
               </w:pPrChange>
               <w:rPr>
-                <w:rFonts w:cs="NexusSansOT"/>
+                <w:rFonts w:cs="Noto Sans"/>
                 <w:sz w:val="20"/>
               </w:rPr>
             </w:pPr>
             <w:r>
               <w:rPr>
-                <w:rFonts w:eastAsia="Times New Roman" w:cs="NexusSansOT"/>
+                <w:rFonts w:eastAsia="Times New Roman" w:cs="Noto Sans"/>
                 <w:kern w:val="0"/>
                 <w:sz w:val="20"/>
                 <w:lang w:val="en-US" w:eastAsia="en-US"/>
@@ -5261,13 +5261,13 @@
                 </w:pPr>
               </w:pPrChange>
               <w:rPr>
-                <w:rFonts w:cs="NexusSansOT"/>
+                <w:rFonts w:cs="Noto Sans"/>
                 <w:sz w:val="20"/>
               </w:rPr>
             </w:pPr>
             <w:r>
               <w:rPr>
-                <w:rFonts w:eastAsia="Times New Roman" w:cs="NexusSansOT"/>
+                <w:rFonts w:eastAsia="Times New Roman" w:cs="Noto Sans"/>
                 <w:kern w:val="0"/>
                 <w:sz w:val="20"/>
                 <w:lang w:val="en-US" w:eastAsia="en-US"/>
@@ -5279,7 +5279,7 @@
                 <w:r>
                   <w:rPr>
                     <w:rStyle w:val="InternetLink"/>
-                    <w:rFonts w:eastAsia="Times New Roman" w:cs="NexusSansOT"/>
+                    <w:rFonts w:eastAsia="Times New Roman" w:cs="Noto Sans"/>
                     <w:kern w:val="0"/>
                     <w:sz w:val="20"/>
                     <w:lang w:val="en-US" w:eastAsia="en-US"/>
@@ -5313,14 +5313,14 @@
                 </w:pPr>
               </w:pPrChange>
               <w:rPr>
-                <w:rFonts w:cs="NexusSansOT"/>
+                <w:rFonts w:cs="Noto Sans"/>
                 <w:sz w:val="20"/>
               </w:rPr>
             </w:pPr>
             <w:del w:id="91" w:author="Author" w:date="2019-01-22T13:37:00Z">
               <w:r>
                 <w:rPr>
-                  <w:rFonts w:eastAsia="Times New Roman" w:cs="NexusSansOT"/>
+                  <w:rFonts w:eastAsia="Times New Roman" w:cs="Noto Sans"/>
                   <w:kern w:val="0"/>
                   <w:sz w:val="20"/>
                   <w:lang w:val="en-US" w:eastAsia="en-US"/>
@@ -5359,13 +5359,13 @@
                 </w:pPr>
               </w:pPrChange>
               <w:rPr>
-                <w:rFonts w:cs="NexusSansOT"/>
+                <w:rFonts w:cs="Noto Sans"/>
                 <w:sz w:val="20"/>
               </w:rPr>
             </w:pPr>
             <w:r>
               <w:rPr>
-                <w:rFonts w:eastAsia="Times New Roman" w:cs="NexusSansOT"/>
+                <w:rFonts w:eastAsia="Times New Roman" w:cs="Noto Sans"/>
                 <w:color w:val="333333"/>
                 <w:kern w:val="0"/>
                 <w:sz w:val="20"/>
@@ -5400,13 +5400,13 @@
                 </w:pPr>
               </w:pPrChange>
               <w:rPr>
-                <w:rFonts w:cs="NexusSansOT"/>
+                <w:rFonts w:cs="Noto Sans"/>
                 <w:sz w:val="20"/>
               </w:rPr>
             </w:pPr>
             <w:r>
               <w:rPr>
-                <w:rFonts w:eastAsia="Times New Roman" w:cs="NexusSansOT"/>
+                <w:rFonts w:eastAsia="Times New Roman" w:cs="Noto Sans"/>
                 <w:kern w:val="0"/>
                 <w:sz w:val="20"/>
                 <w:lang w:val="en-US" w:eastAsia="en-US"/>
@@ -5439,13 +5439,13 @@
                 </w:pPr>
               </w:pPrChange>
               <w:rPr>
-                <w:rFonts w:cs="NexusSansOT"/>
+                <w:rFonts w:cs="Noto Sans"/>
                 <w:sz w:val="20"/>
               </w:rPr>
             </w:pPr>
             <w:r>
               <w:rPr>
-                <w:rFonts w:eastAsia="Times New Roman" w:cs="NexusSansOT"/>
+                <w:rFonts w:eastAsia="Times New Roman" w:cs="Noto Sans"/>
                 <w:kern w:val="0"/>
                 <w:sz w:val="20"/>
                 <w:lang w:val="en-US" w:eastAsia="en-US"/>
@@ -10042,7 +10042,7 @@
       <w:jc w:val="left"/>
     </w:pPr>
     <w:rPr>
-      <w:rFonts w:ascii="NexusSansOT" w:hAnsi="NexusSansOT" w:eastAsia="Times New Roman" w:cs="Times New Roman"/>
+      <w:rFonts w:ascii="Noto Sans" w:hAnsi="Noto Sans" w:eastAsia="Times New Roman" w:cs="Times New Roman"/>
       <w:color w:val="auto"/>
       <w:kern w:val="0"/>
       <w:sz w:val="20"/>
@@ -10070,7 +10070,7 @@
       <w:outlineLvl w:val="0"/>
     </w:pPr>
     <w:rPr>
-      <w:rFonts w:ascii="NexusSansOT" w:hAnsi="NexusSansOT" w:eastAsia="Times New Roman" w:cs="Times New Roman"/>
+      <w:rFonts w:ascii="Noto Sans" w:hAnsi="Noto Sans" w:eastAsia="Times New Roman" w:cs="Times New Roman"/>
       <w:b/>
       <w:bCs/>
       <w:color w:val="53565A"/>
@@ -10097,7 +10097,7 @@
       <w:outlineLvl w:val="1"/>
     </w:pPr>
     <w:rPr>
-      <w:rFonts w:ascii="NexusSansOT" w:hAnsi="NexusSansOT" w:eastAsia="Times New Roman" w:cs="Times New Roman"/>
+      <w:rFonts w:ascii="Noto Sans" w:hAnsi="Noto Sans" w:eastAsia="Times New Roman" w:cs="Times New Roman"/>
       <w:b/>
       <w:bCs/>
       <w:color w:val="53565A"/>
@@ -10125,7 +10125,7 @@
       <w:outlineLvl w:val="2"/>
     </w:pPr>
     <w:rPr>
-      <w:rFonts w:ascii="NexusSansOT" w:hAnsi="NexusSansOT" w:eastAsia="Times New Roman" w:cs="Times New Roman"/>
+      <w:rFonts w:ascii="Noto Sans" w:hAnsi="Noto Sans" w:eastAsia="Times New Roman" w:cs="Times New Roman"/>
       <w:b/>
       <w:bCs/>
       <w:color w:val="53605A"/>
@@ -10291,7 +10291,7 @@
     <w:locked/>
     <w:rsid w:val="005f109d"/>
     <w:rPr>
-      <w:rFonts w:ascii="NexusSansOT" w:hAnsi="NexusSansOT"/>
+      <w:rFonts w:ascii="Noto Sans" w:hAnsi="Noto Sans"/>
       <w:b/>
       <w:bCs/>
       <w:color w:val="53565A"/>
@@ -10309,7 +10309,7 @@
     <w:locked/>
     <w:rsid w:val="00cc5d63"/>
     <w:rPr>
-      <w:rFonts w:ascii="NexusSansOT" w:hAnsi="NexusSansOT"/>
+      <w:rFonts w:ascii="Noto Sans" w:hAnsi="Noto Sans"/>
       <w:b/>
       <w:bCs/>
       <w:color w:val="53565A"/>
@@ -10327,7 +10327,7 @@
     <w:locked/>
     <w:rsid w:val="00cc5d63"/>
     <w:rPr>
-      <w:rFonts w:ascii="NexusSansOT" w:hAnsi="NexusSansOT"/>
+      <w:rFonts w:ascii="Noto Sans" w:hAnsi="Noto Sans"/>
       <w:b/>
       <w:bCs/>
       <w:color w:val="53605A"/>
@@ -10653,7 +10653,7 @@
     <w:locked/>
     <w:rsid w:val="00f52c9a"/>
     <w:rPr>
-      <w:rFonts w:ascii="Tahoma" w:hAnsi="Tahoma" w:cs="Tahoma"/>
+      <w:rFonts w:ascii="Noto Sans" w:hAnsi="Noto Sans" w:cs="Noto Sans"/>
       <w:sz w:val="16"/>
       <w:szCs w:val="16"/>
       <w:lang w:bidi="en-US"/>
@@ -11537,7 +11537,7 @@
     <w:rsid w:val="007520b0"/>
     <w:pPr/>
     <w:rPr>
-      <w:rFonts w:ascii="Tahoma" w:hAnsi="Tahoma" w:cs="Tahoma"/>
+      <w:rFonts w:ascii="Noto Sans" w:hAnsi="Noto Sans" w:cs="Noto Sans"/>
       <w:sz w:val="16"/>
       <w:szCs w:val="16"/>
     </w:rPr>
@@ -11938,7 +11938,7 @@
       <w:textAlignment w:val="baseline"/>
     </w:pPr>
     <w:rPr>
-      <w:rFonts w:ascii="NexusSansOT" w:hAnsi="NexusSansOT" w:eastAsia="Times New Roman" w:cs="Arial"/>
+      <w:rFonts w:ascii="Noto Sans" w:hAnsi="Noto Sans" w:eastAsia="Times New Roman" w:cs="Arial"/>
       <w:b/>
       <w:caps/>
       <w:color w:val="007398"/>
@@ -12161,7 +12161,7 @@
       <w:jc w:val="center"/>
     </w:pPr>
     <w:rPr>
-      <w:rFonts w:ascii="Tahoma" w:hAnsi="Tahoma" w:eastAsia="Times New Roman" w:cs="Tahoma"/>
+      <w:rFonts w:ascii="Noto Sans" w:hAnsi="Noto Sans" w:eastAsia="Times New Roman" w:cs="Noto Sans"/>
       <w:b/>
       <w:color w:val="000080"/>
       <w:kern w:val="0"/>
@@ -12262,7 +12262,7 @@
       <w:jc w:val="right"/>
     </w:pPr>
     <w:rPr>
-      <w:rFonts w:ascii="NexusSansOT" w:hAnsi="NexusSansOT" w:eastAsia="Times New Roman" w:cs="Arial"/>
+      <w:rFonts w:ascii="Noto Sans" w:hAnsi="Noto Sans" w:eastAsia="Times New Roman" w:cs="Arial"/>
       <w:b/>
       <w:smallCaps/>
       <w:color w:val="FF6C00"/>
@@ -13463,7 +13463,7 @@
       <w:ind w:left="1800" w:hanging="0"/>
     </w:pPr>
     <w:rPr>
-      <w:rFonts w:ascii="Verdana" w:hAnsi="Verdana"/>
+      <w:rFonts w:ascii="Noto Sans" w:hAnsi="Noto Sans"/>
       <w:color w:val="000000"/>
       <w:sz w:val="18"/>
       <w:szCs w:val="18"/>
@@ -13479,7 +13479,7 @@
       <w:spacing w:lineRule="auto" w:line="240" w:before="180" w:after="180"/>
     </w:pPr>
     <w:rPr>
-      <w:rFonts w:ascii="Verdana" w:hAnsi="Verdana"/>
+      <w:rFonts w:ascii="Noto Sans" w:hAnsi="Noto Sans"/>
       <w:b/>
       <w:bCs/>
       <w:color w:val="000000"/>
@@ -13498,7 +13498,7 @@
       <w:ind w:left="1800" w:hanging="0"/>
     </w:pPr>
     <w:rPr>
-      <w:rFonts w:ascii="Verdana" w:hAnsi="Verdana"/>
+      <w:rFonts w:ascii="Noto Sans" w:hAnsi="Noto Sans"/>
       <w:color w:val="000000"/>
       <w:sz w:val="18"/>
       <w:szCs w:val="18"/>
@@ -13515,7 +13515,7 @@
       <w:ind w:left="1935" w:hanging="720"/>
     </w:pPr>
     <w:rPr>
-      <w:rFonts w:ascii="Verdana" w:hAnsi="Verdana"/>
+      <w:rFonts w:ascii="Noto Sans" w:hAnsi="Noto Sans"/>
       <w:color w:val="000000"/>
       <w:szCs w:val="20"/>
       <w:lang w:bidi="ar-SA"/>
@@ -13530,7 +13530,7 @@
       <w:spacing w:lineRule="auto" w:line="240" w:before="180" w:after="180"/>
     </w:pPr>
     <w:rPr>
-      <w:rFonts w:ascii="Verdana" w:hAnsi="Verdana"/>
+      <w:rFonts w:ascii="Noto Sans" w:hAnsi="Noto Sans"/>
       <w:color w:val="000000"/>
       <w:sz w:val="18"/>
       <w:szCs w:val="18"/>
@@ -13877,7 +13877,7 @@
       <w:spacing w:lineRule="auto" w:line="240" w:before="180" w:after="180"/>
     </w:pPr>
     <w:rPr>
-      <w:rFonts w:ascii="Verdana" w:hAnsi="Verdana"/>
+      <w:rFonts w:ascii="Noto Sans" w:hAnsi="Noto Sans"/>
       <w:color w:val="000000"/>
       <w:sz w:val="18"/>
       <w:szCs w:val="18"/>
@@ -13894,7 +13894,7 @@
       <w:ind w:left="1200" w:hanging="0"/>
     </w:pPr>
     <w:rPr>
-      <w:rFonts w:ascii="Verdana" w:hAnsi="Verdana"/>
+      <w:rFonts w:ascii="Noto Sans" w:hAnsi="Noto Sans"/>
       <w:color w:val="000000"/>
       <w:sz w:val="18"/>
       <w:szCs w:val="18"/>

</xml_diff>